<commit_message>
se ajusta documento con etrategia de pruebas
</commit_message>
<xml_diff>
--- a/Estrategia-pruebas.docx
+++ b/Estrategia-pruebas.docx
@@ -2437,7 +2437,85 @@
                 <w:szCs w:val="24"/>
                 <w:lang w:val="es-CO"/>
               </w:rPr>
-              <w:t xml:space="preserve">. </w:t>
+              <w:t>.</w:t>
+            </w:r>
+          </w:p>
+          <w:p>
+            <w:pPr>
+              <w:spacing w:line="259" w:lineRule="auto"/>
+              <w:rPr>
+                <w:rFonts w:ascii="Arial" w:eastAsia="Helvetica" w:hAnsi="Arial" w:cs="Arial"/>
+                <w:sz w:val="24"/>
+                <w:szCs w:val="24"/>
+                <w:lang w:val="es-CO"/>
+              </w:rPr>
+            </w:pPr>
+            <w:r>
+              <w:rPr>
+                <w:rFonts w:ascii="Arial" w:eastAsia="Helvetica" w:hAnsi="Arial" w:cs="Arial"/>
+                <w:sz w:val="24"/>
+                <w:szCs w:val="24"/>
+                <w:lang w:val="es-CO"/>
+              </w:rPr>
+              <w:t xml:space="preserve"> </w:t>
+            </w:r>
+          </w:p>
+          <w:p>
+            <w:pPr>
+              <w:spacing w:line="259" w:lineRule="auto"/>
+              <w:rPr>
+                <w:rFonts w:ascii="Arial" w:eastAsia="Helvetica" w:hAnsi="Arial" w:cs="Arial"/>
+                <w:sz w:val="24"/>
+                <w:szCs w:val="24"/>
+                <w:lang w:val="es-CO"/>
+              </w:rPr>
+            </w:pPr>
+            <w:r>
+              <w:rPr>
+                <w:rFonts w:ascii="Arial" w:eastAsia="Helvetica" w:hAnsi="Arial" w:cs="Arial"/>
+                <w:sz w:val="24"/>
+                <w:szCs w:val="24"/>
+                <w:lang w:val="es-CO"/>
+              </w:rPr>
+              <w:t xml:space="preserve">Realizar pruebas </w:t>
+            </w:r>
+          </w:p>
+          <w:p>
+            <w:pPr>
+              <w:spacing w:line="259" w:lineRule="auto"/>
+              <w:rPr>
+                <w:rFonts w:ascii="Arial" w:eastAsia="Helvetica" w:hAnsi="Arial" w:cs="Arial"/>
+                <w:sz w:val="24"/>
+                <w:szCs w:val="24"/>
+                <w:lang w:val="es-CO"/>
+              </w:rPr>
+            </w:pPr>
+            <w:r>
+              <w:rPr>
+                <w:rFonts w:ascii="Arial" w:eastAsia="Helvetica" w:hAnsi="Arial" w:cs="Arial"/>
+                <w:sz w:val="24"/>
+                <w:szCs w:val="24"/>
+                <w:lang w:val="es-CO"/>
+              </w:rPr>
+              <w:t xml:space="preserve">automatizadas a nivel de </w:t>
+            </w:r>
+            <w:r>
+              <w:rPr>
+                <w:rFonts w:ascii="Arial" w:eastAsia="Helvetica" w:hAnsi="Arial" w:cs="Arial"/>
+                <w:sz w:val="24"/>
+                <w:szCs w:val="24"/>
+                <w:lang w:val="es-CO"/>
+              </w:rPr>
+              <w:t xml:space="preserve">sistema </w:t>
+            </w:r>
+            <w:r>
+              <w:rPr>
+                <w:rFonts w:ascii="Arial" w:eastAsia="Helvetica" w:hAnsi="Arial" w:cs="Arial"/>
+                <w:sz w:val="24"/>
+                <w:szCs w:val="24"/>
+                <w:lang w:val="es-CO"/>
+              </w:rPr>
+              <w:t>(E2E), utilizando estrategias y herramientas generación de datos.</w:t>
             </w:r>
           </w:p>
           <w:p>
@@ -2450,15 +2528,6 @@
                 <w:lang w:val="es-CO"/>
               </w:rPr>
             </w:pPr>
-            <w:r>
-              <w:rPr>
-                <w:rFonts w:ascii="Arial" w:eastAsia="Helvetica" w:hAnsi="Arial" w:cs="Arial"/>
-                <w:sz w:val="24"/>
-                <w:szCs w:val="24"/>
-                <w:lang w:val="es-CO"/>
-              </w:rPr>
-              <w:t>Realizar pruebas automatizadas a nivel de integración (E2E), utilizando estrategias y herramientas generación de datos.</w:t>
-            </w:r>
           </w:p>
           <w:p>
             <w:pPr>
@@ -2517,7 +2586,17 @@
                 <w:szCs w:val="24"/>
                 <w:lang w:val="es-CO"/>
               </w:rPr>
-              <w:t xml:space="preserve"> frente a la versión previa.</w:t>
+              <w:t xml:space="preserve"> </w:t>
+            </w:r>
+            <w:r>
+              <w:rPr>
+                <w:rFonts w:ascii="Arial" w:eastAsia="Helvetica" w:hAnsi="Arial" w:cs="Arial"/>
+                <w:sz w:val="24"/>
+                <w:szCs w:val="24"/>
+                <w:lang w:val="es-CO"/>
+              </w:rPr>
+              <w:lastRenderedPageBreak/>
+              <w:t>frente a la versión previa.</w:t>
             </w:r>
           </w:p>
         </w:tc>
@@ -8512,25 +8591,6 @@
 </file>
 
 <file path=customXml/item2.xml><?xml version="1.0" encoding="utf-8"?>
-<?mso-contentType ?>
-<FormTemplates xmlns="http://schemas.microsoft.com/sharepoint/v3/contenttype/forms">
-  <Display>DocumentLibraryForm</Display>
-  <Edit>DocumentLibraryForm</Edit>
-  <New>DocumentLibraryForm</New>
-</FormTemplates>
-</file>
-
-<file path=customXml/item3.xml><?xml version="1.0" encoding="utf-8"?>
-<p:properties xmlns:p="http://schemas.microsoft.com/office/2006/metadata/properties" xmlns:xsi="http://www.w3.org/2001/XMLSchema-instance" xmlns:pc="http://schemas.microsoft.com/office/infopath/2007/PartnerControls">
-  <documentManagement/>
-</p:properties>
-</file>
-
-<file path=customXml/item4.xml><?xml version="1.0" encoding="utf-8"?>
-<b:Sources xmlns:b="http://schemas.openxmlformats.org/officeDocument/2006/bibliography" xmlns="http://schemas.openxmlformats.org/officeDocument/2006/bibliography" SelectedStyle="\APASixthEditionOfficeOnline.xsl" StyleName="APA" Version="6"/>
-</file>
-
-<file path=customXml/item5.xml><?xml version="1.0" encoding="utf-8"?>
 <ct:contentTypeSchema xmlns:ct="http://schemas.microsoft.com/office/2006/metadata/contentType" xmlns:ma="http://schemas.microsoft.com/office/2006/metadata/properties/metaAttributes" ct:_="" ma:_="" ma:contentTypeName="Documento" ma:contentTypeID="0x0101007AC6914A3604454EB88A8B3290FC1ABC" ma:contentTypeVersion="11" ma:contentTypeDescription="Crear nuevo documento." ma:contentTypeScope="" ma:versionID="5f070897c2bab644439ca4dd85ec8429">
   <xsd:schema xmlns:xsd="http://www.w3.org/2001/XMLSchema" xmlns:xs="http://www.w3.org/2001/XMLSchema" xmlns:p="http://schemas.microsoft.com/office/2006/metadata/properties" xmlns:ns3="f3486491-1ded-4031-a88b-cb7fa22f9bda" xmlns:ns4="0f5be4ed-84f0-494a-afcf-2a2df0a5e241" targetNamespace="http://schemas.microsoft.com/office/2006/metadata/properties" ma:root="true" ma:fieldsID="b586befe8cb6fe455f0804ca24e0c8a9" ns3:_="" ns4:_="">
     <xsd:import namespace="f3486491-1ded-4031-a88b-cb7fa22f9bda"/>
@@ -8741,6 +8801,25 @@
 </ct:contentTypeSchema>
 </file>
 
+<file path=customXml/item3.xml><?xml version="1.0" encoding="utf-8"?>
+<b:Sources xmlns:b="http://schemas.openxmlformats.org/officeDocument/2006/bibliography" xmlns="http://schemas.openxmlformats.org/officeDocument/2006/bibliography" SelectedStyle="\APASixthEditionOfficeOnline.xsl" StyleName="APA" Version="6"/>
+</file>
+
+<file path=customXml/item4.xml><?xml version="1.0" encoding="utf-8"?>
+<p:properties xmlns:p="http://schemas.microsoft.com/office/2006/metadata/properties" xmlns:xsi="http://www.w3.org/2001/XMLSchema-instance" xmlns:pc="http://schemas.microsoft.com/office/infopath/2007/PartnerControls">
+  <documentManagement/>
+</p:properties>
+</file>
+
+<file path=customXml/item5.xml><?xml version="1.0" encoding="utf-8"?>
+<?mso-contentType ?>
+<FormTemplates xmlns="http://schemas.microsoft.com/sharepoint/v3/contenttype/forms">
+  <Display>DocumentLibraryForm</Display>
+  <Edit>DocumentLibraryForm</Edit>
+  <New>DocumentLibraryForm</New>
+</FormTemplates>
+</file>
+
 <file path=customXml/itemProps1.xml><?xml version="1.0" encoding="utf-8"?>
 <ds:datastoreItem xmlns:ds="http://schemas.openxmlformats.org/officeDocument/2006/customXml" ds:itemID="{55AF091B-3C7A-41E3-B477-F2FDAA23CFDA}">
   <ds:schemaRefs>
@@ -8750,31 +8829,6 @@
 </file>
 
 <file path=customXml/itemProps2.xml><?xml version="1.0" encoding="utf-8"?>
-<ds:datastoreItem xmlns:ds="http://schemas.openxmlformats.org/officeDocument/2006/customXml" ds:itemID="{1B23DB4E-C468-4EBE-A010-2C369C3AAF42}">
-  <ds:schemaRefs>
-    <ds:schemaRef ds:uri="http://schemas.microsoft.com/sharepoint/v3/contenttype/forms"/>
-  </ds:schemaRefs>
-</ds:datastoreItem>
-</file>
-
-<file path=customXml/itemProps3.xml><?xml version="1.0" encoding="utf-8"?>
-<ds:datastoreItem xmlns:ds="http://schemas.openxmlformats.org/officeDocument/2006/customXml" ds:itemID="{C0A6B027-55FA-49B2-8588-9D487E10916A}">
-  <ds:schemaRefs>
-    <ds:schemaRef ds:uri="http://schemas.microsoft.com/office/2006/metadata/properties"/>
-    <ds:schemaRef ds:uri="http://schemas.microsoft.com/office/infopath/2007/PartnerControls"/>
-  </ds:schemaRefs>
-</ds:datastoreItem>
-</file>
-
-<file path=customXml/itemProps4.xml><?xml version="1.0" encoding="utf-8"?>
-<ds:datastoreItem xmlns:ds="http://schemas.openxmlformats.org/officeDocument/2006/customXml" ds:itemID="{7F279662-7BCD-4F6B-B37D-0C033951D5A8}">
-  <ds:schemaRefs>
-    <ds:schemaRef ds:uri="http://schemas.openxmlformats.org/officeDocument/2006/bibliography"/>
-  </ds:schemaRefs>
-</ds:datastoreItem>
-</file>
-
-<file path=customXml/itemProps5.xml><?xml version="1.0" encoding="utf-8"?>
 <ds:datastoreItem xmlns:ds="http://schemas.openxmlformats.org/officeDocument/2006/customXml" ds:itemID="{D6D490D1-E1DF-472B-88FA-78E30D7BDFD1}">
   <ds:schemaRefs>
     <ds:schemaRef ds:uri="http://schemas.microsoft.com/office/2006/metadata/contentType"/>
@@ -8791,4 +8845,29 @@
     <ds:schemaRef ds:uri="http://schemas.microsoft.com/internal/obd"/>
   </ds:schemaRefs>
 </ds:datastoreItem>
+</file>
+
+<file path=customXml/itemProps3.xml><?xml version="1.0" encoding="utf-8"?>
+<ds:datastoreItem xmlns:ds="http://schemas.openxmlformats.org/officeDocument/2006/customXml" ds:itemID="{7F279662-7BCD-4F6B-B37D-0C033951D5A8}">
+  <ds:schemaRefs>
+    <ds:schemaRef ds:uri="http://schemas.openxmlformats.org/officeDocument/2006/bibliography"/>
+  </ds:schemaRefs>
+</ds:datastoreItem>
+</file>
+
+<file path=customXml/itemProps4.xml><?xml version="1.0" encoding="utf-8"?>
+<ds:datastoreItem xmlns:ds="http://schemas.openxmlformats.org/officeDocument/2006/customXml" ds:itemID="{C0A6B027-55FA-49B2-8588-9D487E10916A}">
+  <ds:schemaRefs>
+    <ds:schemaRef ds:uri="http://schemas.microsoft.com/office/2006/metadata/properties"/>
+    <ds:schemaRef ds:uri="http://schemas.microsoft.com/office/infopath/2007/PartnerControls"/>
+  </ds:schemaRefs>
+</ds:datastoreItem>
+</file>
+
+<file path=customXml/itemProps5.xml><?xml version="1.0" encoding="utf-8"?>
+<ds:datastoreItem xmlns:ds="http://schemas.openxmlformats.org/officeDocument/2006/customXml" ds:itemID="{1B23DB4E-C468-4EBE-A010-2C369C3AAF42}">
+  <ds:schemaRefs>
+    <ds:schemaRef ds:uri="http://schemas.microsoft.com/sharepoint/v3/contenttype/forms"/>
+  </ds:schemaRefs>
+</ds:datastoreItem>
 </file>
</xml_diff>